<commit_message>
added T1 and T2 plans
</commit_message>
<xml_diff>
--- a/docs/T1/T1IterationPlan.docx
+++ b/docs/T1/T1IterationPlan.docx
@@ -187,6 +187,7 @@
         <w:rPr>
           <w:rtl w:val="0"/>
         </w:rPr>
+        <w:t xml:space="preserve">Time spent reviewing PRM documents to identify areas they may need updating or modifying.  Most efforts were towards the FR and NFR items on the projectvision doc.</w:t>
       </w:r>
     </w:p>
     <w:p>
@@ -1420,6 +1421,7 @@
               <w:rPr>
                 <w:rtl w:val="0"/>
               </w:rPr>
+              <w:t xml:space="preserve">3</w:t>
             </w:r>
           </w:p>
         </w:tc>
@@ -1444,80 +1446,115 @@
             <w:bookmarkEnd w:id="2"/>
             <w:r>
               <w:rPr>
-                <w:rtl w:val="0"/>
-              </w:rPr>
-            </w:r>
-          </w:p>
-        </w:tc>
-        <w:tc>
-          <w:tcPr>
-            <w:shd w:fill="ffffff" w:val="clear"/>
-            <w:vAlign w:val="center"/>
-          </w:tcPr>
-          <w:p>
-            <w:pPr>
-              <w:spacing w:line="240" w:lineRule="auto"/>
-              <w:contextualSpacing w:val="0"/>
-              <w:rPr/>
-            </w:pPr>
-            <w:r>
-              <w:rPr>
-                <w:rtl w:val="0"/>
-              </w:rPr>
-            </w:r>
-          </w:p>
-        </w:tc>
-        <w:tc>
-          <w:tcPr>
-            <w:shd w:fill="ffffff" w:val="clear"/>
-            <w:vAlign w:val="center"/>
-          </w:tcPr>
-          <w:p>
-            <w:pPr>
-              <w:spacing w:line="240" w:lineRule="auto"/>
-              <w:contextualSpacing w:val="0"/>
-              <w:rPr/>
-            </w:pPr>
-            <w:r>
-              <w:rPr>
-                <w:rtl w:val="0"/>
-              </w:rPr>
-            </w:r>
-          </w:p>
-        </w:tc>
-        <w:tc>
-          <w:tcPr>
-            <w:shd w:fill="ffffff" w:val="clear"/>
-            <w:vAlign w:val="center"/>
-          </w:tcPr>
-          <w:p>
-            <w:pPr>
-              <w:spacing w:line="240" w:lineRule="auto"/>
-              <w:contextualSpacing w:val="0"/>
-              <w:rPr/>
-            </w:pPr>
-            <w:r>
-              <w:rPr>
-                <w:rtl w:val="0"/>
-              </w:rPr>
-            </w:r>
-          </w:p>
-        </w:tc>
-        <w:tc>
-          <w:tcPr>
-            <w:shd w:fill="ffffff" w:val="clear"/>
-            <w:vAlign w:val="center"/>
-          </w:tcPr>
-          <w:p>
-            <w:pPr>
-              <w:spacing w:line="240" w:lineRule="auto"/>
-              <w:contextualSpacing w:val="0"/>
-              <w:rPr/>
-            </w:pPr>
-            <w:r>
-              <w:rPr>
-                <w:rtl w:val="0"/>
-              </w:rPr>
+                <w:color w:val="000000"/>
+                <w:sz w:val="20"/>
+                <w:szCs w:val="20"/>
+                <w:rtl w:val="0"/>
+              </w:rPr>
+              <w:t xml:space="preserve">Review documents for PRM Submission</w:t>
+            </w:r>
+            <w:r>
+              <w:rPr>
+                <w:rtl w:val="0"/>
+              </w:rPr>
+            </w:r>
+          </w:p>
+        </w:tc>
+        <w:tc>
+          <w:tcPr>
+            <w:shd w:fill="ffffff" w:val="clear"/>
+            <w:vAlign w:val="center"/>
+          </w:tcPr>
+          <w:p>
+            <w:pPr>
+              <w:spacing w:line="240" w:lineRule="auto"/>
+              <w:contextualSpacing w:val="0"/>
+              <w:rPr/>
+            </w:pPr>
+            <w:r>
+              <w:rPr>
+                <w:rtl w:val="0"/>
+              </w:rPr>
+              <w:t xml:space="preserve">Review, update, modify documents required for PRM submission.</w:t>
+            </w:r>
+          </w:p>
+        </w:tc>
+        <w:tc>
+          <w:tcPr>
+            <w:shd w:fill="ffffff" w:val="clear"/>
+            <w:vAlign w:val="center"/>
+          </w:tcPr>
+          <w:p>
+            <w:pPr>
+              <w:numPr>
+                <w:ilvl w:val="0"/>
+                <w:numId w:val="1"/>
+              </w:numPr>
+              <w:spacing w:line="240" w:lineRule="auto"/>
+              <w:ind w:left="720" w:hanging="360"/>
+              <w:contextualSpacing w:val="1"/>
+              <w:rPr/>
+            </w:pPr>
+            <w:r>
+              <w:rPr>
+                <w:rtl w:val="0"/>
+              </w:rPr>
+              <w:t xml:space="preserve">Reviewed FinalArchitecture doc and extended section data model.</w:t>
+            </w:r>
+          </w:p>
+          <w:p>
+            <w:pPr>
+              <w:numPr>
+                <w:ilvl w:val="0"/>
+                <w:numId w:val="1"/>
+              </w:numPr>
+              <w:spacing w:line="240" w:lineRule="auto"/>
+              <w:ind w:left="720" w:hanging="360"/>
+              <w:contextualSpacing w:val="1"/>
+              <w:rPr/>
+            </w:pPr>
+            <w:r>
+              <w:rPr>
+                <w:rtl w:val="0"/>
+              </w:rPr>
+              <w:t xml:space="preserve">Reviewed Project vision doc and rationalised FR and NFR sections and extended outcomes.</w:t>
+            </w:r>
+          </w:p>
+        </w:tc>
+        <w:tc>
+          <w:tcPr>
+            <w:shd w:fill="ffd966" w:val="clear"/>
+            <w:vAlign w:val="center"/>
+          </w:tcPr>
+          <w:p>
+            <w:pPr>
+              <w:spacing w:line="240" w:lineRule="auto"/>
+              <w:contextualSpacing w:val="0"/>
+              <w:rPr/>
+            </w:pPr>
+            <w:r>
+              <w:rPr>
+                <w:rtl w:val="0"/>
+              </w:rPr>
+            </w:r>
+          </w:p>
+        </w:tc>
+        <w:tc>
+          <w:tcPr>
+            <w:shd w:fill="ffffff" w:val="clear"/>
+            <w:vAlign w:val="center"/>
+          </w:tcPr>
+          <w:p>
+            <w:pPr>
+              <w:spacing w:line="240" w:lineRule="auto"/>
+              <w:contextualSpacing w:val="0"/>
+              <w:rPr/>
+            </w:pPr>
+            <w:r>
+              <w:rPr>
+                <w:rtl w:val="0"/>
+              </w:rPr>
+              <w:t xml:space="preserve">27/09</w:t>
             </w:r>
           </w:p>
         </w:tc>
@@ -1539,6 +1576,7 @@
               <w:rPr>
                 <w:rtl w:val="0"/>
               </w:rPr>
+              <w:t xml:space="preserve">6</w:t>
             </w:r>
           </w:p>
         </w:tc>
@@ -1683,7 +1721,7 @@
       </w:tr>
       <w:tr>
         <w:trPr>
-          <w:trHeight w:val="420" w:hRule="atLeast"/>
+          <w:trHeight w:val="580" w:hRule="atLeast"/>
         </w:trPr>
         <w:tc>
           <w:tcPr>
@@ -2964,65 +3002,69 @@
               <w:rPr>
                 <w:rtl w:val="0"/>
               </w:rPr>
-            </w:r>
-          </w:p>
-        </w:tc>
-        <w:tc>
-          <w:tcPr>
-            <w:shd w:fill="ffffff" w:val="clear"/>
-            <w:vAlign w:val="center"/>
-          </w:tcPr>
-          <w:p>
-            <w:pPr>
-              <w:spacing w:line="240" w:lineRule="auto"/>
-              <w:contextualSpacing w:val="0"/>
-              <w:rPr/>
-            </w:pPr>
-            <w:r>
-              <w:rPr>
-                <w:rtl w:val="0"/>
-              </w:rPr>
-            </w:r>
-          </w:p>
-        </w:tc>
-        <w:tc>
-          <w:tcPr>
-            <w:shd w:fill="ffffff" w:val="clear"/>
-            <w:vAlign w:val="center"/>
-          </w:tcPr>
-          <w:p>
-            <w:pPr>
-              <w:spacing w:line="240" w:lineRule="auto"/>
-              <w:contextualSpacing w:val="0"/>
-              <w:rPr/>
-            </w:pPr>
-            <w:r>
-              <w:rPr>
-                <w:rtl w:val="0"/>
-              </w:rPr>
-            </w:r>
-          </w:p>
-        </w:tc>
-        <w:tc>
-          <w:tcPr>
-            <w:shd w:fill="ffffff" w:val="clear"/>
-            <w:vAlign w:val="center"/>
-          </w:tcPr>
-          <w:p>
-            <w:pPr>
-              <w:spacing w:line="240" w:lineRule="auto"/>
-              <w:contextualSpacing w:val="0"/>
-              <w:rPr/>
-            </w:pPr>
-            <w:r>
-              <w:rPr>
-                <w:rtl w:val="0"/>
-              </w:rPr>
-            </w:r>
-          </w:p>
-        </w:tc>
-        <w:tc>
-          <w:tcPr>
+              <w:t xml:space="preserve">1.1</w:t>
+            </w:r>
+          </w:p>
+        </w:tc>
+        <w:tc>
+          <w:tcPr>
+            <w:shd w:fill="ffffff" w:val="clear"/>
+            <w:vAlign w:val="center"/>
+          </w:tcPr>
+          <w:p>
+            <w:pPr>
+              <w:spacing w:line="240" w:lineRule="auto"/>
+              <w:contextualSpacing w:val="0"/>
+              <w:rPr/>
+            </w:pPr>
+            <w:r>
+              <w:rPr>
+                <w:rtl w:val="0"/>
+              </w:rPr>
+              <w:t xml:space="preserve">Perform Beta Tests</w:t>
+            </w:r>
+          </w:p>
+        </w:tc>
+        <w:tc>
+          <w:tcPr>
+            <w:shd w:fill="ffffff" w:val="clear"/>
+            <w:vAlign w:val="center"/>
+          </w:tcPr>
+          <w:p>
+            <w:pPr>
+              <w:spacing w:line="240" w:lineRule="auto"/>
+              <w:contextualSpacing w:val="0"/>
+              <w:rPr/>
+            </w:pPr>
+            <w:r>
+              <w:rPr>
+                <w:rtl w:val="0"/>
+              </w:rPr>
+            </w:r>
+          </w:p>
+        </w:tc>
+        <w:tc>
+          <w:tcPr>
+            <w:shd w:fill="ffffff" w:val="clear"/>
+            <w:vAlign w:val="center"/>
+          </w:tcPr>
+          <w:p>
+            <w:pPr>
+              <w:spacing w:line="240" w:lineRule="auto"/>
+              <w:contextualSpacing w:val="0"/>
+              <w:rPr/>
+            </w:pPr>
+            <w:r>
+              <w:rPr>
+                <w:rtl w:val="0"/>
+              </w:rPr>
+              <w:t xml:space="preserve">Completed one test (Tricia Bell)</w:t>
+            </w:r>
+          </w:p>
+        </w:tc>
+        <w:tc>
+          <w:tcPr>
+            <w:shd w:fill="6aa84f" w:val="clear"/>
             <w:vAlign w:val="center"/>
           </w:tcPr>
           <w:p>
@@ -3072,6 +3114,7 @@
               <w:rPr>
                 <w:rtl w:val="0"/>
               </w:rPr>
+              <w:t xml:space="preserve">1</w:t>
             </w:r>
           </w:p>
         </w:tc>
@@ -3095,60 +3138,63 @@
               <w:rPr>
                 <w:rtl w:val="0"/>
               </w:rPr>
-            </w:r>
-          </w:p>
-        </w:tc>
-        <w:tc>
-          <w:tcPr>
-            <w:shd w:fill="ffffff" w:val="clear"/>
-            <w:vAlign w:val="center"/>
-          </w:tcPr>
-          <w:p>
-            <w:pPr>
-              <w:spacing w:line="240" w:lineRule="auto"/>
-              <w:contextualSpacing w:val="0"/>
-              <w:rPr/>
-            </w:pPr>
-            <w:r>
-              <w:rPr>
-                <w:rtl w:val="0"/>
-              </w:rPr>
-            </w:r>
-          </w:p>
-        </w:tc>
-        <w:tc>
-          <w:tcPr>
-            <w:shd w:fill="ffffff" w:val="clear"/>
-            <w:vAlign w:val="center"/>
-          </w:tcPr>
-          <w:p>
-            <w:pPr>
-              <w:spacing w:line="240" w:lineRule="auto"/>
-              <w:contextualSpacing w:val="0"/>
-              <w:rPr/>
-            </w:pPr>
-            <w:r>
-              <w:rPr>
-                <w:rtl w:val="0"/>
-              </w:rPr>
-            </w:r>
-          </w:p>
-        </w:tc>
-        <w:tc>
-          <w:tcPr>
-            <w:shd w:fill="ffffff" w:val="clear"/>
-            <w:vAlign w:val="center"/>
-          </w:tcPr>
-          <w:p>
-            <w:pPr>
-              <w:spacing w:line="240" w:lineRule="auto"/>
-              <w:contextualSpacing w:val="0"/>
-              <w:rPr/>
-            </w:pPr>
-            <w:r>
-              <w:rPr>
-                <w:rtl w:val="0"/>
-              </w:rPr>
+              <w:t xml:space="preserve">3.1</w:t>
+            </w:r>
+          </w:p>
+        </w:tc>
+        <w:tc>
+          <w:tcPr>
+            <w:shd w:fill="ffffff" w:val="clear"/>
+            <w:vAlign w:val="center"/>
+          </w:tcPr>
+          <w:p>
+            <w:pPr>
+              <w:spacing w:line="240" w:lineRule="auto"/>
+              <w:contextualSpacing w:val="0"/>
+              <w:rPr/>
+            </w:pPr>
+            <w:r>
+              <w:rPr>
+                <w:rtl w:val="0"/>
+              </w:rPr>
+              <w:t xml:space="preserve">Update Requirements Model Document</w:t>
+            </w:r>
+          </w:p>
+        </w:tc>
+        <w:tc>
+          <w:tcPr>
+            <w:shd w:fill="ffffff" w:val="clear"/>
+            <w:vAlign w:val="center"/>
+          </w:tcPr>
+          <w:p>
+            <w:pPr>
+              <w:spacing w:line="240" w:lineRule="auto"/>
+              <w:contextualSpacing w:val="0"/>
+              <w:rPr/>
+            </w:pPr>
+            <w:r>
+              <w:rPr>
+                <w:rtl w:val="0"/>
+              </w:rPr>
+            </w:r>
+          </w:p>
+        </w:tc>
+        <w:tc>
+          <w:tcPr>
+            <w:shd w:fill="ffffff" w:val="clear"/>
+            <w:vAlign w:val="center"/>
+          </w:tcPr>
+          <w:p>
+            <w:pPr>
+              <w:spacing w:line="240" w:lineRule="auto"/>
+              <w:contextualSpacing w:val="0"/>
+              <w:rPr/>
+            </w:pPr>
+            <w:r>
+              <w:rPr>
+                <w:rtl w:val="0"/>
+              </w:rPr>
+              <w:t xml:space="preserve">Made minor changes to match how the application has changes.</w:t>
             </w:r>
           </w:p>
         </w:tc>
@@ -3203,6 +3249,7 @@
               <w:rPr>
                 <w:rtl w:val="0"/>
               </w:rPr>
+              <w:t xml:space="preserve">0.5</w:t>
             </w:r>
           </w:p>
         </w:tc>
@@ -3226,65 +3273,79 @@
               <w:rPr>
                 <w:rtl w:val="0"/>
               </w:rPr>
-            </w:r>
-          </w:p>
-        </w:tc>
-        <w:tc>
-          <w:tcPr>
-            <w:shd w:fill="ffffff" w:val="clear"/>
-            <w:vAlign w:val="center"/>
-          </w:tcPr>
-          <w:p>
-            <w:pPr>
-              <w:spacing w:line="240" w:lineRule="auto"/>
-              <w:contextualSpacing w:val="0"/>
-              <w:rPr/>
-            </w:pPr>
-            <w:r>
-              <w:rPr>
-                <w:rtl w:val="0"/>
-              </w:rPr>
-            </w:r>
-          </w:p>
-        </w:tc>
-        <w:tc>
-          <w:tcPr>
-            <w:shd w:fill="ffffff" w:val="clear"/>
-            <w:vAlign w:val="center"/>
-          </w:tcPr>
-          <w:p>
-            <w:pPr>
-              <w:spacing w:line="240" w:lineRule="auto"/>
-              <w:contextualSpacing w:val="0"/>
-              <w:rPr/>
-            </w:pPr>
-            <w:r>
-              <w:rPr>
-                <w:rtl w:val="0"/>
-              </w:rPr>
-            </w:r>
-          </w:p>
-        </w:tc>
-        <w:tc>
-          <w:tcPr>
-            <w:shd w:fill="ffffff" w:val="clear"/>
-            <w:vAlign w:val="center"/>
-          </w:tcPr>
-          <w:p>
-            <w:pPr>
-              <w:spacing w:line="240" w:lineRule="auto"/>
-              <w:contextualSpacing w:val="0"/>
-              <w:rPr/>
-            </w:pPr>
-            <w:r>
-              <w:rPr>
-                <w:rtl w:val="0"/>
-              </w:rPr>
-            </w:r>
-          </w:p>
-        </w:tc>
-        <w:tc>
-          <w:tcPr>
+              <w:t xml:space="preserve">3.2</w:t>
+            </w:r>
+          </w:p>
+        </w:tc>
+        <w:tc>
+          <w:tcPr>
+            <w:shd w:fill="ffffff" w:val="clear"/>
+            <w:vAlign w:val="center"/>
+          </w:tcPr>
+          <w:p>
+            <w:pPr>
+              <w:spacing w:line="240" w:lineRule="auto"/>
+              <w:contextualSpacing w:val="0"/>
+              <w:rPr/>
+            </w:pPr>
+            <w:r>
+              <w:rPr>
+                <w:rtl w:val="0"/>
+              </w:rPr>
+              <w:t xml:space="preserve">Update and Extend Javadoc</w:t>
+            </w:r>
+          </w:p>
+        </w:tc>
+        <w:tc>
+          <w:tcPr>
+            <w:shd w:fill="ffffff" w:val="clear"/>
+            <w:vAlign w:val="center"/>
+          </w:tcPr>
+          <w:p>
+            <w:pPr>
+              <w:spacing w:line="240" w:lineRule="auto"/>
+              <w:contextualSpacing w:val="0"/>
+              <w:rPr/>
+            </w:pPr>
+            <w:r>
+              <w:rPr>
+                <w:rtl w:val="0"/>
+              </w:rPr>
+            </w:r>
+          </w:p>
+        </w:tc>
+        <w:tc>
+          <w:tcPr>
+            <w:shd w:fill="ffffff" w:val="clear"/>
+            <w:vAlign w:val="center"/>
+          </w:tcPr>
+          <w:p>
+            <w:pPr>
+              <w:spacing w:line="240" w:lineRule="auto"/>
+              <w:contextualSpacing w:val="0"/>
+              <w:rPr/>
+            </w:pPr>
+            <w:hyperlink r:id="rId5">
+              <w:r>
+                <w:rPr>
+                  <w:color w:val="1155cc"/>
+                  <w:u w:val="single"/>
+                  <w:rtl w:val="0"/>
+                </w:rPr>
+                <w:t xml:space="preserve">Complete</w:t>
+              </w:r>
+            </w:hyperlink>
+            <w:r>
+              <w:rPr>
+                <w:rtl w:val="0"/>
+              </w:rPr>
+              <w:t xml:space="preserve">.</w:t>
+            </w:r>
+          </w:p>
+        </w:tc>
+        <w:tc>
+          <w:tcPr>
+            <w:shd w:fill="6aa84f" w:val="clear"/>
             <w:vAlign w:val="center"/>
           </w:tcPr>
           <w:p>
@@ -3334,6 +3395,7 @@
               <w:rPr>
                 <w:rtl w:val="0"/>
               </w:rPr>
+              <w:t xml:space="preserve">3</w:t>
             </w:r>
           </w:p>
         </w:tc>
@@ -3357,24 +3419,172 @@
               <w:rPr>
                 <w:rtl w:val="0"/>
               </w:rPr>
-            </w:r>
-          </w:p>
-        </w:tc>
-        <w:tc>
-          <w:tcPr>
-            <w:shd w:fill="ffffff" w:val="clear"/>
-            <w:vAlign w:val="center"/>
-          </w:tcPr>
-          <w:p>
-            <w:pPr>
-              <w:spacing w:line="240" w:lineRule="auto"/>
-              <w:contextualSpacing w:val="0"/>
-              <w:rPr/>
-            </w:pPr>
-            <w:r>
-              <w:rPr>
-                <w:rtl w:val="0"/>
-              </w:rPr>
+              <w:t xml:space="preserve">3.3</w:t>
+            </w:r>
+          </w:p>
+        </w:tc>
+        <w:tc>
+          <w:tcPr>
+            <w:shd w:fill="ffffff" w:val="clear"/>
+            <w:vAlign w:val="center"/>
+          </w:tcPr>
+          <w:p>
+            <w:pPr>
+              <w:spacing w:line="240" w:lineRule="auto"/>
+              <w:contextualSpacing w:val="0"/>
+              <w:rPr/>
+            </w:pPr>
+            <w:r>
+              <w:rPr>
+                <w:rtl w:val="0"/>
+              </w:rPr>
+              <w:t xml:space="preserve">Set up github pages website for javadoc</w:t>
+            </w:r>
+          </w:p>
+        </w:tc>
+        <w:tc>
+          <w:tcPr>
+            <w:shd w:fill="ffffff" w:val="clear"/>
+            <w:vAlign w:val="center"/>
+          </w:tcPr>
+          <w:p>
+            <w:pPr>
+              <w:spacing w:line="240" w:lineRule="auto"/>
+              <w:contextualSpacing w:val="0"/>
+              <w:rPr/>
+            </w:pPr>
+            <w:r>
+              <w:rPr>
+                <w:rtl w:val="0"/>
+              </w:rPr>
+            </w:r>
+          </w:p>
+        </w:tc>
+        <w:tc>
+          <w:tcPr>
+            <w:shd w:fill="ffffff" w:val="clear"/>
+            <w:vAlign w:val="center"/>
+          </w:tcPr>
+          <w:p>
+            <w:pPr>
+              <w:spacing w:line="240" w:lineRule="auto"/>
+              <w:contextualSpacing w:val="0"/>
+              <w:rPr/>
+            </w:pPr>
+            <w:hyperlink r:id="rId6">
+              <w:r>
+                <w:rPr>
+                  <w:color w:val="1155cc"/>
+                  <w:u w:val="single"/>
+                  <w:rtl w:val="0"/>
+                </w:rPr>
+                <w:t xml:space="preserve">Complete</w:t>
+              </w:r>
+            </w:hyperlink>
+            <w:r>
+              <w:rPr>
+                <w:rtl w:val="0"/>
+              </w:rPr>
+              <w:t xml:space="preserve">.</w:t>
+            </w:r>
+          </w:p>
+        </w:tc>
+        <w:tc>
+          <w:tcPr>
+            <w:shd w:fill="6aa84f" w:val="clear"/>
+            <w:vAlign w:val="center"/>
+          </w:tcPr>
+          <w:p>
+            <w:pPr>
+              <w:spacing w:after="0" w:before="0" w:line="240" w:lineRule="auto"/>
+              <w:ind w:left="0" w:firstLine="0"/>
+              <w:contextualSpacing w:val="0"/>
+              <w:rPr/>
+            </w:pPr>
+            <w:r>
+              <w:rPr>
+                <w:rtl w:val="0"/>
+              </w:rPr>
+            </w:r>
+          </w:p>
+        </w:tc>
+        <w:tc>
+          <w:tcPr>
+            <w:shd w:fill="ffffff" w:val="clear"/>
+            <w:vAlign w:val="center"/>
+          </w:tcPr>
+          <w:p>
+            <w:pPr>
+              <w:spacing w:line="240" w:lineRule="auto"/>
+              <w:contextualSpacing w:val="0"/>
+              <w:rPr/>
+            </w:pPr>
+            <w:r>
+              <w:rPr>
+                <w:rtl w:val="0"/>
+              </w:rPr>
+            </w:r>
+          </w:p>
+        </w:tc>
+        <w:tc>
+          <w:tcPr>
+            <w:shd w:fill="ffffff" w:val="clear"/>
+            <w:vAlign w:val="center"/>
+          </w:tcPr>
+          <w:p>
+            <w:pPr>
+              <w:spacing w:line="240" w:lineRule="auto"/>
+              <w:contextualSpacing w:val="0"/>
+              <w:rPr/>
+            </w:pPr>
+            <w:r>
+              <w:rPr>
+                <w:rtl w:val="0"/>
+              </w:rPr>
+              <w:t xml:space="preserve">0.5</w:t>
+            </w:r>
+          </w:p>
+        </w:tc>
+      </w:tr>
+      <w:tr>
+        <w:trPr>
+          <w:trHeight w:val="420" w:hRule="atLeast"/>
+        </w:trPr>
+        <w:tc>
+          <w:tcPr>
+            <w:shd w:fill="ffffff" w:val="clear"/>
+            <w:vAlign w:val="center"/>
+          </w:tcPr>
+          <w:p>
+            <w:pPr>
+              <w:spacing w:line="240" w:lineRule="auto"/>
+              <w:contextualSpacing w:val="0"/>
+              <w:rPr/>
+            </w:pPr>
+            <w:r>
+              <w:rPr>
+                <w:rtl w:val="0"/>
+              </w:rPr>
+              <w:t xml:space="preserve">2.1</w:t>
+            </w:r>
+          </w:p>
+        </w:tc>
+        <w:tc>
+          <w:tcPr>
+            <w:shd w:fill="ffffff" w:val="clear"/>
+            <w:vAlign w:val="center"/>
+          </w:tcPr>
+          <w:p>
+            <w:pPr>
+              <w:spacing w:line="240" w:lineRule="auto"/>
+              <w:contextualSpacing w:val="0"/>
+              <w:rPr/>
+            </w:pPr>
+            <w:r>
+              <w:rPr>
+                <w:rtl w:val="0"/>
+              </w:rPr>
+              <w:t xml:space="preserve">Make updates based on first test (Tricia Bell) feedback</w:t>
             </w:r>
           </w:p>
         </w:tc>
@@ -6401,7 +6611,7 @@
         <w:keepLines w:val="0"/>
         <w:numPr>
           <w:ilvl w:val="0"/>
-          <w:numId w:val="2"/>
+          <w:numId w:val="3"/>
         </w:numPr>
         <w:spacing w:after="60" w:before="120" w:lineRule="auto"/>
         <w:ind w:left="720" w:hanging="360"/>
@@ -6455,7 +6665,7 @@
         <w:keepLines w:val="0"/>
         <w:numPr>
           <w:ilvl w:val="0"/>
-          <w:numId w:val="1"/>
+          <w:numId w:val="2"/>
         </w:numPr>
         <w:spacing w:after="60" w:before="120" w:lineRule="auto"/>
         <w:ind w:left="720" w:hanging="360"/>
@@ -6904,9 +7114,9 @@
       </w:r>
     </w:p>
     <w:sectPr>
-      <w:headerReference r:id="rId5" w:type="default"/>
-      <w:headerReference r:id="rId6" w:type="first"/>
-      <w:footerReference r:id="rId7" w:type="default"/>
+      <w:headerReference r:id="rId7" w:type="default"/>
+      <w:headerReference r:id="rId8" w:type="first"/>
+      <w:footerReference r:id="rId9" w:type="default"/>
       <w:pgSz w:h="11906" w:w="16838"/>
       <w:pgMar w:bottom="1440" w:top="1440" w:left="1440" w:right="1440" w:header="0"/>
       <w:pgNumType w:start="1"/>
@@ -7326,7 +7536,7 @@
               <w:szCs w:val="16"/>
               <w:rtl w:val="0"/>
             </w:rPr>
-            <w:t xml:space="preserve">Period: 20 September to 4 November</w:t>
+            <w:t xml:space="preserve">Period: 20/09 - 27/09</w:t>
           </w:r>
         </w:p>
       </w:tc>
@@ -7349,6 +7559,116 @@
 <file path=word/numbering.xml><?xml version="1.0" encoding="utf-8"?>
 <w:numbering xmlns:mc="http://schemas.openxmlformats.org/markup-compatibility/2006" xmlns:o="urn:schemas-microsoft-com:office:office" xmlns:r="http://schemas.openxmlformats.org/officeDocument/2006/relationships" xmlns:m="http://schemas.openxmlformats.org/officeDocument/2006/math" xmlns:v="urn:schemas-microsoft-com:vml" xmlns:wp="http://schemas.openxmlformats.org/drawingml/2006/wordprocessingDrawing" xmlns:w10="urn:schemas-microsoft-com:office:word" xmlns:w="http://schemas.openxmlformats.org/wordprocessingml/2006/main" xmlns:wne="http://schemas.microsoft.com/office/word/2006/wordml" xmlns:sl="http://schemas.openxmlformats.org/schemaLibrary/2006/main" xmlns:a="http://schemas.openxmlformats.org/drawingml/2006/main" xmlns:pic="http://schemas.openxmlformats.org/drawingml/2006/picture" xmlns:c="http://schemas.openxmlformats.org/drawingml/2006/chart" xmlns:lc="http://schemas.openxmlformats.org/drawingml/2006/lockedCanvas" xmlns:dgm="http://schemas.openxmlformats.org/drawingml/2006/diagram" xmlns:wps="http://schemas.microsoft.com/office/word/2010/wordprocessingShape" xmlns:wpg="http://schemas.microsoft.com/office/word/2010/wordprocessingGroup">
   <w:abstractNum w:abstractNumId="1">
+    <w:lvl w:ilvl="0">
+      <w:start w:val="1"/>
+      <w:numFmt w:val="bullet"/>
+      <w:lvlText w:val="-"/>
+      <w:lvlJc w:val="left"/>
+      <w:pPr>
+        <w:ind w:left="720" w:hanging="360"/>
+      </w:pPr>
+      <w:rPr>
+        <w:u w:val="none"/>
+      </w:rPr>
+    </w:lvl>
+    <w:lvl w:ilvl="1">
+      <w:start w:val="1"/>
+      <w:numFmt w:val="bullet"/>
+      <w:lvlText w:val="-"/>
+      <w:lvlJc w:val="left"/>
+      <w:pPr>
+        <w:ind w:left="1440" w:hanging="360"/>
+      </w:pPr>
+      <w:rPr>
+        <w:u w:val="none"/>
+      </w:rPr>
+    </w:lvl>
+    <w:lvl w:ilvl="2">
+      <w:start w:val="1"/>
+      <w:numFmt w:val="bullet"/>
+      <w:lvlText w:val="-"/>
+      <w:lvlJc w:val="left"/>
+      <w:pPr>
+        <w:ind w:left="2160" w:hanging="360"/>
+      </w:pPr>
+      <w:rPr>
+        <w:u w:val="none"/>
+      </w:rPr>
+    </w:lvl>
+    <w:lvl w:ilvl="3">
+      <w:start w:val="1"/>
+      <w:numFmt w:val="bullet"/>
+      <w:lvlText w:val="-"/>
+      <w:lvlJc w:val="left"/>
+      <w:pPr>
+        <w:ind w:left="2880" w:hanging="360"/>
+      </w:pPr>
+      <w:rPr>
+        <w:u w:val="none"/>
+      </w:rPr>
+    </w:lvl>
+    <w:lvl w:ilvl="4">
+      <w:start w:val="1"/>
+      <w:numFmt w:val="bullet"/>
+      <w:lvlText w:val="-"/>
+      <w:lvlJc w:val="left"/>
+      <w:pPr>
+        <w:ind w:left="3600" w:hanging="360"/>
+      </w:pPr>
+      <w:rPr>
+        <w:u w:val="none"/>
+      </w:rPr>
+    </w:lvl>
+    <w:lvl w:ilvl="5">
+      <w:start w:val="1"/>
+      <w:numFmt w:val="bullet"/>
+      <w:lvlText w:val="-"/>
+      <w:lvlJc w:val="left"/>
+      <w:pPr>
+        <w:ind w:left="4320" w:hanging="360"/>
+      </w:pPr>
+      <w:rPr>
+        <w:u w:val="none"/>
+      </w:rPr>
+    </w:lvl>
+    <w:lvl w:ilvl="6">
+      <w:start w:val="1"/>
+      <w:numFmt w:val="bullet"/>
+      <w:lvlText w:val="-"/>
+      <w:lvlJc w:val="left"/>
+      <w:pPr>
+        <w:ind w:left="5040" w:hanging="360"/>
+      </w:pPr>
+      <w:rPr>
+        <w:u w:val="none"/>
+      </w:rPr>
+    </w:lvl>
+    <w:lvl w:ilvl="7">
+      <w:start w:val="1"/>
+      <w:numFmt w:val="bullet"/>
+      <w:lvlText w:val="-"/>
+      <w:lvlJc w:val="left"/>
+      <w:pPr>
+        <w:ind w:left="5760" w:hanging="360"/>
+      </w:pPr>
+      <w:rPr>
+        <w:u w:val="none"/>
+      </w:rPr>
+    </w:lvl>
+    <w:lvl w:ilvl="8">
+      <w:start w:val="1"/>
+      <w:numFmt w:val="bullet"/>
+      <w:lvlText w:val="-"/>
+      <w:lvlJc w:val="left"/>
+      <w:pPr>
+        <w:ind w:left="6480" w:hanging="360"/>
+      </w:pPr>
+      <w:rPr>
+        <w:u w:val="none"/>
+      </w:rPr>
+    </w:lvl>
+  </w:abstractNum>
+  <w:abstractNum w:abstractNumId="2">
     <w:lvl w:ilvl="0">
       <w:start w:val="1"/>
       <w:numFmt w:val="bullet"/>
@@ -7458,7 +7778,7 @@
       </w:rPr>
     </w:lvl>
   </w:abstractNum>
-  <w:abstractNum w:abstractNumId="2">
+  <w:abstractNum w:abstractNumId="3">
     <w:lvl w:ilvl="0">
       <w:start w:val="1"/>
       <w:numFmt w:val="bullet"/>
@@ -7573,6 +7893,9 @@
   </w:num>
   <w:num w:numId="2">
     <w:abstractNumId w:val="2"/>
+  </w:num>
+  <w:num w:numId="3">
+    <w:abstractNumId w:val="3"/>
   </w:num>
 </w:numbering>
 </file>

</xml_diff>